<commit_message>
adds screenshots of output in the .docx document
</commit_message>
<xml_diff>
--- a/Assignment7_8/src/Assignment 7- 8 _CSD_3464_1 Fall 2023.docx
+++ b/Assignment7_8/src/Assignment 7- 8 _CSD_3464_1 Fall 2023.docx
@@ -708,69 +708,6 @@
     <w:p>
       <w:pPr>
         <w:rPr>
-          <w:sz w:val="26"/>
-          <w:szCs w:val="26"/>
-        </w:rPr>
-      </w:pPr>
-    </w:p>
-    <w:p>
-      <w:pPr>
-        <w:rPr>
-          <w:rFonts w:ascii="Courier New" w:hAnsi="Courier New" w:cs="Courier New"/>
-          <w:sz w:val="26"/>
-          <w:szCs w:val="26"/>
-        </w:rPr>
-      </w:pPr>
-    </w:p>
-    <w:p>
-      <w:pPr>
-        <w:pStyle w:val="ListParagraph"/>
-        <w:rPr>
-          <w:rFonts w:ascii="Courier New" w:hAnsi="Courier New" w:cs="Courier New"/>
-          <w:sz w:val="26"/>
-          <w:szCs w:val="26"/>
-        </w:rPr>
-      </w:pPr>
-    </w:p>
-    <w:p>
-      <w:pPr>
-        <w:rPr>
-          <w:rFonts w:ascii="Courier New" w:hAnsi="Courier New" w:cs="Courier New"/>
-          <w:sz w:val="26"/>
-          <w:szCs w:val="26"/>
-        </w:rPr>
-      </w:pPr>
-    </w:p>
-    <w:p>
-      <w:pPr>
-        <w:rPr>
-          <w:rFonts w:ascii="Courier New" w:hAnsi="Courier New" w:cs="Courier New"/>
-          <w:sz w:val="26"/>
-          <w:szCs w:val="26"/>
-        </w:rPr>
-      </w:pPr>
-    </w:p>
-    <w:p>
-      <w:pPr>
-        <w:rPr>
-          <w:rFonts w:ascii="Courier New" w:hAnsi="Courier New" w:cs="Courier New"/>
-          <w:sz w:val="26"/>
-          <w:szCs w:val="26"/>
-        </w:rPr>
-      </w:pPr>
-    </w:p>
-    <w:p>
-      <w:pPr>
-        <w:rPr>
-          <w:rFonts w:ascii="Courier New" w:hAnsi="Courier New" w:cs="Courier New"/>
-          <w:sz w:val="26"/>
-          <w:szCs w:val="26"/>
-        </w:rPr>
-      </w:pPr>
-    </w:p>
-    <w:p>
-      <w:pPr>
-        <w:rPr>
           <w:rFonts w:ascii="Courier New" w:hAnsi="Courier New" w:cs="Courier New"/>
           <w:sz w:val="26"/>
           <w:szCs w:val="26"/>
@@ -807,6 +744,7 @@
                 <w:b/>
                 <w:sz w:val="28"/>
               </w:rPr>
+              <w:lastRenderedPageBreak/>
               <w:t>Assignment 7</w:t>
             </w:r>
           </w:p>
@@ -1407,24 +1345,62 @@
     </w:p>
     <w:p>
       <w:pPr>
+        <w:rPr>
+          <w:rFonts w:ascii="Courier New" w:hAnsi="Courier New" w:cs="Courier New"/>
+          <w:color w:val="0D0D0D"/>
+        </w:rPr>
+      </w:pPr>
+      <w:r>
+        <w:rPr>
+          <w:rFonts w:ascii="Courier New" w:hAnsi="Courier New" w:cs="Courier New"/>
+          <w:color w:val="0D0D0D"/>
+        </w:rPr>
+        <w:lastRenderedPageBreak/>
+        <w:drawing>
+          <wp:inline distT="0" distB="0" distL="0" distR="0" wp14:anchorId="76E28738" wp14:editId="12A02FF5">
+            <wp:extent cx="5943600" cy="3346450"/>
+            <wp:effectExtent l="0" t="0" r="0" b="6350"/>
+            <wp:docPr id="1045729128" name="Picture 1" descr="A screenshot of a computer&#10;&#10;Description automatically generated"/>
+            <wp:cNvGraphicFramePr>
+              <a:graphicFrameLocks xmlns:a="http://schemas.openxmlformats.org/drawingml/2006/main" noChangeAspect="1"/>
+            </wp:cNvGraphicFramePr>
+            <a:graphic xmlns:a="http://schemas.openxmlformats.org/drawingml/2006/main">
+              <a:graphicData uri="http://schemas.openxmlformats.org/drawingml/2006/picture">
+                <pic:pic xmlns:pic="http://schemas.openxmlformats.org/drawingml/2006/picture">
+                  <pic:nvPicPr>
+                    <pic:cNvPr id="1045729128" name="Picture 1" descr="A screenshot of a computer&#10;&#10;Description automatically generated"/>
+                    <pic:cNvPicPr/>
+                  </pic:nvPicPr>
+                  <pic:blipFill>
+                    <a:blip r:embed="rId8"/>
+                    <a:stretch>
+                      <a:fillRect/>
+                    </a:stretch>
+                  </pic:blipFill>
+                  <pic:spPr>
+                    <a:xfrm>
+                      <a:off x="0" y="0"/>
+                      <a:ext cx="5943600" cy="3346450"/>
+                    </a:xfrm>
+                    <a:prstGeom prst="rect">
+                      <a:avLst/>
+                    </a:prstGeom>
+                  </pic:spPr>
+                </pic:pic>
+              </a:graphicData>
+            </a:graphic>
+          </wp:inline>
+        </w:drawing>
+      </w:r>
+    </w:p>
+    <w:p>
+      <w:pPr>
         <w:autoSpaceDE w:val="0"/>
         <w:autoSpaceDN w:val="0"/>
         <w:adjustRightInd w:val="0"/>
         <w:rPr>
           <w:rFonts w:ascii="Consolas" w:hAnsi="Consolas" w:cs="Consolas"/>
           <w:color w:val="000000"/>
-          <w:sz w:val="20"/>
-          <w:szCs w:val="20"/>
-        </w:rPr>
-      </w:pPr>
-    </w:p>
-    <w:p>
-      <w:pPr>
-        <w:autoSpaceDE w:val="0"/>
-        <w:autoSpaceDN w:val="0"/>
-        <w:adjustRightInd w:val="0"/>
-        <w:rPr>
-          <w:rFonts w:ascii="Consolas" w:hAnsi="Consolas" w:cs="Consolas"/>
           <w:sz w:val="20"/>
           <w:szCs w:val="20"/>
         </w:rPr>
@@ -1821,6 +1797,7 @@
           <w:rFonts w:ascii="Courier New" w:hAnsi="Courier New" w:cs="Courier New"/>
           <w:lang w:val="en-US"/>
         </w:rPr>
+        <w:lastRenderedPageBreak/>
         <w:t xml:space="preserve">e) </w:t>
       </w:r>
       <w:r>
@@ -1869,6 +1846,75 @@
       <w:pPr>
         <w:jc w:val="both"/>
         <w:rPr>
+          <w:rFonts w:ascii="Courier New" w:hAnsi="Courier New" w:cs="Courier New"/>
+          <w:b/>
+          <w:bCs/>
+          <w:color w:val="00B050"/>
+          <w:lang w:val="en-US"/>
+        </w:rPr>
+      </w:pPr>
+    </w:p>
+    <w:p>
+      <w:pPr>
+        <w:jc w:val="both"/>
+        <w:rPr>
+          <w:rFonts w:ascii="Courier New" w:hAnsi="Courier New" w:cs="Courier New"/>
+          <w:b/>
+          <w:bCs/>
+          <w:color w:val="00B050"/>
+          <w:lang w:val="en-US"/>
+        </w:rPr>
+      </w:pPr>
+      <w:r>
+        <w:rPr>
+          <w:rFonts w:ascii="Courier New" w:hAnsi="Courier New" w:cs="Courier New"/>
+          <w:b/>
+          <w:bCs/>
+          <w:noProof/>
+          <w:color w:val="00B050"/>
+          <w:lang w:val="en-US"/>
+        </w:rPr>
+        <w:drawing>
+          <wp:inline distT="0" distB="0" distL="0" distR="0" wp14:anchorId="32DA9098" wp14:editId="5ED19580">
+            <wp:extent cx="5943600" cy="3343275"/>
+            <wp:effectExtent l="0" t="0" r="0" b="9525"/>
+            <wp:docPr id="896902255" name="Picture 1" descr="A screenshot of a computer screen&#10;&#10;Description automatically generated"/>
+            <wp:cNvGraphicFramePr>
+              <a:graphicFrameLocks xmlns:a="http://schemas.openxmlformats.org/drawingml/2006/main" noChangeAspect="1"/>
+            </wp:cNvGraphicFramePr>
+            <a:graphic xmlns:a="http://schemas.openxmlformats.org/drawingml/2006/main">
+              <a:graphicData uri="http://schemas.openxmlformats.org/drawingml/2006/picture">
+                <pic:pic xmlns:pic="http://schemas.openxmlformats.org/drawingml/2006/picture">
+                  <pic:nvPicPr>
+                    <pic:cNvPr id="896902255" name="Picture 1" descr="A screenshot of a computer screen&#10;&#10;Description automatically generated"/>
+                    <pic:cNvPicPr/>
+                  </pic:nvPicPr>
+                  <pic:blipFill>
+                    <a:blip r:embed="rId9"/>
+                    <a:stretch>
+                      <a:fillRect/>
+                    </a:stretch>
+                  </pic:blipFill>
+                  <pic:spPr>
+                    <a:xfrm>
+                      <a:off x="0" y="0"/>
+                      <a:ext cx="5943600" cy="3343275"/>
+                    </a:xfrm>
+                    <a:prstGeom prst="rect">
+                      <a:avLst/>
+                    </a:prstGeom>
+                  </pic:spPr>
+                </pic:pic>
+              </a:graphicData>
+            </a:graphic>
+          </wp:inline>
+        </w:drawing>
+      </w:r>
+    </w:p>
+    <w:p>
+      <w:pPr>
+        <w:jc w:val="both"/>
+        <w:rPr>
           <w:rFonts w:ascii="Times New Roman" w:hAnsi="Times New Roman" w:cs="Times New Roman"/>
           <w:sz w:val="26"/>
           <w:szCs w:val="26"/>
@@ -1885,8 +1931,8 @@
       </w:pPr>
     </w:p>
     <w:sectPr>
-      <w:headerReference w:type="default" r:id="rId8"/>
-      <w:footerReference w:type="default" r:id="rId9"/>
+      <w:headerReference w:type="default" r:id="rId10"/>
+      <w:footerReference w:type="default" r:id="rId11"/>
       <w:pgSz w:w="12240" w:h="15840"/>
       <w:pgMar w:top="1080" w:right="1440" w:bottom="1440" w:left="1440" w:header="708" w:footer="18" w:gutter="0"/>
       <w:cols w:space="708"/>

</xml_diff>